<commit_message>
Correction of the engineering method
</commit_message>
<xml_diff>
--- a/docs/Engineering method/Engineering method - TI1.docx
+++ b/docs/Engineering method/Engineering method - TI1.docx
@@ -2762,21 +2762,20 @@
               <w:rPr>
                 <w:rFonts w:ascii="Trebuchet MS" w:eastAsia="Trebuchet MS" w:hAnsi="Trebuchet MS" w:cs="Trebuchet MS"/>
               </w:rPr>
-              <w:t xml:space="preserve">The system must allow showing the cabin crew in which order passengers should board the plane, considering their order of arrival. Also, the system should prioritize the boarding order of first-class passengers, </w:t>
-            </w:r>
-            <w:proofErr w:type="gramStart"/>
-            <w:r>
-              <w:rPr>
-                <w:rFonts w:ascii="Trebuchet MS" w:eastAsia="Trebuchet MS" w:hAnsi="Trebuchet MS" w:cs="Trebuchet MS"/>
-              </w:rPr>
-              <w:t>taking into account</w:t>
-            </w:r>
-            <w:proofErr w:type="gramEnd"/>
-            <w:r>
-              <w:rPr>
-                <w:rFonts w:ascii="Trebuchet MS" w:eastAsia="Trebuchet MS" w:hAnsi="Trebuchet MS" w:cs="Trebuchet MS"/>
-              </w:rPr>
-              <w:t xml:space="preserve"> data such as accumulated thousands, special attention required, elderly passengers, among others.</w:t>
+              <w:t>The system must allow showing the cabin crew in which order passengers should board the plane, considering their order of arrival.</w:t>
+            </w:r>
+            <w:r>
+              <w:rPr>
+                <w:rFonts w:ascii="Trebuchet MS" w:eastAsia="Trebuchet MS" w:hAnsi="Trebuchet MS" w:cs="Trebuchet MS"/>
+              </w:rPr>
+              <w:t xml:space="preserve"> </w:t>
+            </w:r>
+            <w:r>
+              <w:rPr>
+                <w:rFonts w:ascii="Trebuchet MS" w:hAnsi="Trebuchet MS"/>
+                <w:color w:val="000000"/>
+              </w:rPr>
+              <w:t>Likewise, the system shall prioritize the boarding order of passengers by sections, starting with those farthest from the entrance gate to the one closest to it.</w:t>
             </w:r>
           </w:p>
         </w:tc>
@@ -3028,13 +3027,7 @@
               <w:rPr>
                 <w:rFonts w:ascii="Trebuchet MS" w:eastAsia="Trebuchet MS" w:hAnsi="Trebuchet MS" w:cs="Trebuchet MS"/>
               </w:rPr>
-              <w:t>The order of entry to the aircraft must be organized, according to their priority</w:t>
-            </w:r>
-            <w:r>
-              <w:rPr>
-                <w:rFonts w:ascii="Trebuchet MS" w:eastAsia="Trebuchet MS" w:hAnsi="Trebuchet MS" w:cs="Trebuchet MS"/>
-              </w:rPr>
-              <w:t>.</w:t>
+              <w:t>The order of entry to the aircraft must be organized, according to their priority.</w:t>
             </w:r>
           </w:p>
         </w:tc>
@@ -4410,7 +4403,31 @@
         <w:rPr>
           <w:rFonts w:ascii="Trebuchet MS" w:eastAsia="Trebuchet MS" w:hAnsi="Trebuchet MS" w:cs="Trebuchet MS"/>
         </w:rPr>
-        <w:t xml:space="preserve">he layout of the aircraft is crucial to determine the departure order of passengers, which implies having knowledge of how rows and seats are distributed in the aircraft. Normally, seats are arranged alphabetically and in rows numbered from 1 to 20 or more, depending on the size of the aircraft. Seat numbering follows the sequence of letters of the alphabet, from A to F, and are arranged from left to right, so that window seats are A and F, while aisle seats are C and D, and middle seats are B and E. </w:t>
+        <w:t>he layout of the air</w:t>
+      </w:r>
+      <w:r>
+        <w:rPr>
+          <w:rFonts w:ascii="Trebuchet MS" w:eastAsia="Trebuchet MS" w:hAnsi="Trebuchet MS" w:cs="Trebuchet MS"/>
+        </w:rPr>
+        <w:t xml:space="preserve">plane </w:t>
+      </w:r>
+      <w:r>
+        <w:rPr>
+          <w:rFonts w:ascii="Trebuchet MS" w:eastAsia="Trebuchet MS" w:hAnsi="Trebuchet MS" w:cs="Trebuchet MS"/>
+        </w:rPr>
+        <w:t>is crucial to determine the departure order of passengers, which implies having knowledge of how rows and seats are distributed in the aircraft. Normally, seats are arranged alphabetically and in rows numbered from 1 to 20 or more, depending on the size of the air</w:t>
+      </w:r>
+      <w:r>
+        <w:rPr>
+          <w:rFonts w:ascii="Trebuchet MS" w:eastAsia="Trebuchet MS" w:hAnsi="Trebuchet MS" w:cs="Trebuchet MS"/>
+        </w:rPr>
+        <w:t>plane</w:t>
+      </w:r>
+      <w:r>
+        <w:rPr>
+          <w:rFonts w:ascii="Trebuchet MS" w:eastAsia="Trebuchet MS" w:hAnsi="Trebuchet MS" w:cs="Trebuchet MS"/>
+        </w:rPr>
+        <w:t xml:space="preserve">. Seat numbering follows the sequence of letters of the alphabet, from A to F, and are arranged from left to right, so that window seats are A and F, while aisle seats are C and D, and middle seats are B and E. </w:t>
       </w:r>
       <w:r>
         <w:rPr>
@@ -4453,34 +4470,19 @@
           <w:rFonts w:ascii="Trebuchet MS" w:eastAsia="Trebuchet MS" w:hAnsi="Trebuchet MS" w:cs="Trebuchet MS"/>
           <w:u w:val="single"/>
         </w:rPr>
-        <w:t>Prioritization of f</w:t>
-      </w:r>
-      <w:r>
-        <w:rPr>
-          <w:rFonts w:ascii="Trebuchet MS" w:eastAsia="Trebuchet MS" w:hAnsi="Trebuchet MS" w:cs="Trebuchet MS"/>
-          <w:u w:val="single"/>
-        </w:rPr>
-        <w:t xml:space="preserve">irst </w:t>
-      </w:r>
-      <w:r>
-        <w:rPr>
-          <w:rFonts w:ascii="Trebuchet MS" w:eastAsia="Trebuchet MS" w:hAnsi="Trebuchet MS" w:cs="Trebuchet MS"/>
-          <w:u w:val="single"/>
-        </w:rPr>
-        <w:t>c</w:t>
-      </w:r>
-      <w:r>
-        <w:rPr>
-          <w:rFonts w:ascii="Trebuchet MS" w:eastAsia="Trebuchet MS" w:hAnsi="Trebuchet MS" w:cs="Trebuchet MS"/>
-          <w:u w:val="single"/>
-        </w:rPr>
-        <w:t>lass:</w:t>
-      </w:r>
-      <w:r>
-        <w:rPr>
-          <w:rFonts w:ascii="Trebuchet MS" w:eastAsia="Trebuchet MS" w:hAnsi="Trebuchet MS" w:cs="Trebuchet MS"/>
-        </w:rPr>
-        <w:t xml:space="preserve"> It is common for airlines to give priority to first class passengers because they have paid for a more luxurious and exclusive travel experience. These passengers are usually the first to board the plane and are allowed to do so without waiting in line. </w:t>
+        <w:t>Sectional revenue:</w:t>
+      </w:r>
+      <w:r>
+        <w:rPr>
+          <w:rFonts w:ascii="Trebuchet MS" w:eastAsia="Trebuchet MS" w:hAnsi="Trebuchet MS" w:cs="Trebuchet MS"/>
+        </w:rPr>
+        <w:t xml:space="preserve"> It is common for airlines to give priority to first class passengers because they have paid for a more luxurious and exclusive travel experience</w:t>
+      </w:r>
+      <w:r>
+        <w:rPr>
+          <w:rFonts w:ascii="Trebuchet MS" w:eastAsia="Trebuchet MS" w:hAnsi="Trebuchet MS" w:cs="Trebuchet MS"/>
+        </w:rPr>
+        <w:t xml:space="preserve"> (</w:t>
       </w:r>
       <w:r>
         <w:rPr>
@@ -4488,16 +4490,25 @@
         </w:rPr>
         <w:t xml:space="preserve">Taken from </w:t>
       </w:r>
-      <w:hyperlink r:id="rId13">
-        <w:r>
-          <w:rPr>
-            <w:rFonts w:ascii="Trebuchet MS" w:eastAsia="Trebuchet MS" w:hAnsi="Trebuchet MS" w:cs="Trebuchet MS"/>
-            <w:color w:val="1155CC"/>
-            <w:u w:val="single"/>
-          </w:rPr>
-          <w:t xml:space="preserve">What is it like to travel First Class? | Skyscanner Spanish </w:t>
-        </w:r>
-      </w:hyperlink>
+      <w:r>
+        <w:rPr>
+          <w:rFonts w:ascii="Trebuchet MS" w:eastAsia="Trebuchet MS" w:hAnsi="Trebuchet MS" w:cs="Trebuchet MS"/>
+          <w:color w:val="1155CC"/>
+        </w:rPr>
+        <w:t>What is it like to travel First Class? | Skyscanner Spanish</w:t>
+      </w:r>
+      <w:r>
+        <w:rPr>
+          <w:rFonts w:ascii="Trebuchet MS" w:eastAsia="Trebuchet MS" w:hAnsi="Trebuchet MS" w:cs="Trebuchet MS"/>
+        </w:rPr>
+        <w:t>).</w:t>
+      </w:r>
+      <w:r>
+        <w:rPr>
+          <w:rFonts w:ascii="Trebuchet MS" w:eastAsia="Trebuchet MS" w:hAnsi="Trebuchet MS" w:cs="Trebuchet MS"/>
+        </w:rPr>
+        <w:t xml:space="preserve"> However, for now the airline that has contracted us wants to maintain the system of calling by sections of the plane, starting from the farthest from the gate to the one closest to it</w:t>
+      </w:r>
       <w:r>
         <w:t>.</w:t>
       </w:r>
@@ -4632,7 +4643,7 @@
                     <pic:cNvPicPr preferRelativeResize="0"/>
                   </pic:nvPicPr>
                   <pic:blipFill>
-                    <a:blip r:embed="rId14"/>
+                    <a:blip r:embed="rId13"/>
                     <a:srcRect/>
                     <a:stretch>
                       <a:fillRect/>
@@ -4699,7 +4710,7 @@
                     <pic:cNvPicPr preferRelativeResize="0"/>
                   </pic:nvPicPr>
                   <pic:blipFill>
-                    <a:blip r:embed="rId15"/>
+                    <a:blip r:embed="rId14"/>
                     <a:srcRect/>
                     <a:stretch>
                       <a:fillRect/>
@@ -4772,7 +4783,7 @@
                     <pic:cNvPicPr preferRelativeResize="0"/>
                   </pic:nvPicPr>
                   <pic:blipFill>
-                    <a:blip r:embed="rId16"/>
+                    <a:blip r:embed="rId15"/>
                     <a:srcRect/>
                     <a:stretch>
                       <a:fillRect/>
@@ -5024,7 +5035,35 @@
         <w:rPr>
           <w:rFonts w:ascii="Trebuchet MS" w:eastAsia="Trebuchet MS" w:hAnsi="Trebuchet MS" w:cs="Trebuchet MS"/>
         </w:rPr>
-        <w:t>When boarding passengers on an aircraft, it is crucial to consider the configuration of the aircraft, which is divided into two sections: First Class and Economy Class. It is important to keep in mind that First Class passengers must enter the aircraft first, according to an established priority that considers several factors, such as assigned seat, need for special attention, advanced age, accumulated miles and order of arrival. After that, Economy Class passengers will be allowed access, with priority given on a first-come, first-served basis.</w:t>
+        <w:t xml:space="preserve">When boarding passengers on an aircraft, it is essential to </w:t>
+      </w:r>
+      <w:proofErr w:type="gramStart"/>
+      <w:r>
+        <w:rPr>
+          <w:rFonts w:ascii="Trebuchet MS" w:eastAsia="Trebuchet MS" w:hAnsi="Trebuchet MS" w:cs="Trebuchet MS"/>
+        </w:rPr>
+        <w:t>take into account</w:t>
+      </w:r>
+      <w:proofErr w:type="gramEnd"/>
+      <w:r>
+        <w:rPr>
+          <w:rFonts w:ascii="Trebuchet MS" w:eastAsia="Trebuchet MS" w:hAnsi="Trebuchet MS" w:cs="Trebuchet MS"/>
+        </w:rPr>
+        <w:t xml:space="preserve"> the configuration of the aircraft, which is divided into two sections: First Class and Economy Class. It is important to note that Economy Class passengers must enter the aircraft first, since their section is located at the rear of the aircraft (they are given priority only on a first-come, first-served basis). Afterwards, First Class passengers will be allowed access, whose priority is determined by several factors, such as assigned seat, need for special attention, advanced age, accumulated </w:t>
+      </w:r>
+      <w:proofErr w:type="gramStart"/>
+      <w:r>
+        <w:rPr>
+          <w:rFonts w:ascii="Trebuchet MS" w:eastAsia="Trebuchet MS" w:hAnsi="Trebuchet MS" w:cs="Trebuchet MS"/>
+        </w:rPr>
+        <w:t>miles</w:t>
+      </w:r>
+      <w:proofErr w:type="gramEnd"/>
+      <w:r>
+        <w:rPr>
+          <w:rFonts w:ascii="Trebuchet MS" w:eastAsia="Trebuchet MS" w:hAnsi="Trebuchet MS" w:cs="Trebuchet MS"/>
+        </w:rPr>
+        <w:t xml:space="preserve"> and order of arrival. </w:t>
       </w:r>
     </w:p>
     <w:p>
@@ -5041,54 +5080,60 @@
         </w:rPr>
         <w:t xml:space="preserve">To carry out this process efficiently, a sorting algorithm, such as </w:t>
       </w:r>
-      <w:proofErr w:type="spellStart"/>
-      <w:r>
-        <w:rPr>
-          <w:rFonts w:ascii="Trebuchet MS" w:eastAsia="Trebuchet MS" w:hAnsi="Trebuchet MS" w:cs="Trebuchet MS"/>
-        </w:rPr>
-        <w:t>MergeSort</w:t>
-      </w:r>
-      <w:proofErr w:type="spellEnd"/>
+      <w:r>
+        <w:rPr>
+          <w:rFonts w:ascii="Trebuchet MS" w:eastAsia="Trebuchet MS" w:hAnsi="Trebuchet MS" w:cs="Trebuchet MS"/>
+        </w:rPr>
+        <w:t>Merge Sort</w:t>
+      </w:r>
       <w:r>
         <w:rPr>
           <w:rFonts w:ascii="Trebuchet MS" w:eastAsia="Trebuchet MS" w:hAnsi="Trebuchet MS" w:cs="Trebuchet MS"/>
         </w:rPr>
         <w:t xml:space="preserve"> or </w:t>
       </w:r>
-      <w:proofErr w:type="spellStart"/>
-      <w:r>
-        <w:rPr>
-          <w:rFonts w:ascii="Trebuchet MS" w:eastAsia="Trebuchet MS" w:hAnsi="Trebuchet MS" w:cs="Trebuchet MS"/>
-        </w:rPr>
-        <w:t>QuickSort</w:t>
-      </w:r>
-      <w:proofErr w:type="spellEnd"/>
+      <w:r>
+        <w:rPr>
+          <w:rFonts w:ascii="Trebuchet MS" w:eastAsia="Trebuchet MS" w:hAnsi="Trebuchet MS" w:cs="Trebuchet MS"/>
+        </w:rPr>
+        <w:t>Quicksort</w:t>
+      </w:r>
       <w:r>
         <w:rPr>
           <w:rFonts w:ascii="Trebuchet MS" w:eastAsia="Trebuchet MS" w:hAnsi="Trebuchet MS" w:cs="Trebuchet MS"/>
         </w:rPr>
         <w:t xml:space="preserve">, can be used to prioritize the entry of </w:t>
       </w:r>
-      <w:proofErr w:type="gramStart"/>
-      <w:r>
-        <w:rPr>
-          <w:rFonts w:ascii="Trebuchet MS" w:eastAsia="Trebuchet MS" w:hAnsi="Trebuchet MS" w:cs="Trebuchet MS"/>
-        </w:rPr>
-        <w:t>First Class</w:t>
-      </w:r>
-      <w:proofErr w:type="gramEnd"/>
-      <w:r>
-        <w:rPr>
-          <w:rFonts w:ascii="Trebuchet MS" w:eastAsia="Trebuchet MS" w:hAnsi="Trebuchet MS" w:cs="Trebuchet MS"/>
-        </w:rPr>
-        <w:t xml:space="preserve"> passengers. These algorithms will sort passengers according to their priority and once they have been sorted, they will be added to a queue to facilitate their entry. Another alternative is to use a priority queue that sorts passengers by </w:t>
+      <w:r>
+        <w:rPr>
+          <w:rFonts w:ascii="Trebuchet MS" w:eastAsia="Trebuchet MS" w:hAnsi="Trebuchet MS" w:cs="Trebuchet MS"/>
+        </w:rPr>
+        <w:t>First-Class</w:t>
+      </w:r>
+      <w:r>
+        <w:rPr>
+          <w:rFonts w:ascii="Trebuchet MS" w:eastAsia="Trebuchet MS" w:hAnsi="Trebuchet MS" w:cs="Trebuchet MS"/>
+        </w:rPr>
+        <w:t xml:space="preserve"> passengers. These algorithms will sort passengers according to their priority </w:t>
+      </w:r>
+      <w:r>
+        <w:rPr>
+          <w:rFonts w:ascii="Trebuchet MS" w:eastAsia="Trebuchet MS" w:hAnsi="Trebuchet MS" w:cs="Trebuchet MS"/>
+        </w:rPr>
+        <w:t>and</w:t>
+      </w:r>
+      <w:r>
+        <w:rPr>
+          <w:rFonts w:ascii="Trebuchet MS" w:eastAsia="Trebuchet MS" w:hAnsi="Trebuchet MS" w:cs="Trebuchet MS"/>
+        </w:rPr>
+        <w:t xml:space="preserve"> once sorted, they will be added to a queue to facilitate their </w:t>
       </w:r>
       <w:r>
         <w:rPr>
           <w:rFonts w:ascii="Trebuchet MS" w:eastAsia="Trebuchet MS" w:hAnsi="Trebuchet MS" w:cs="Trebuchet MS"/>
         </w:rPr>
         <w:lastRenderedPageBreak/>
-        <w:t>priority and allows faster access to the next passenger.</w:t>
+        <w:t>entry. Another alternative is to use a priority queue that sorts passengers by priority and allows faster access to the next passenger.</w:t>
       </w:r>
     </w:p>
     <w:p>
@@ -5147,6 +5192,32 @@
           <w:rFonts w:ascii="Trebuchet MS" w:eastAsia="Trebuchet MS" w:hAnsi="Trebuchet MS" w:cs="Trebuchet MS"/>
         </w:rPr>
         <w:t>, it is important to prioritize the exit according to those passengers who are in the first rows and for each row the order is established by proximity to the aisle.</w:t>
+      </w:r>
+      <w:r>
+        <w:rPr>
+          <w:rFonts w:ascii="Trebuchet MS" w:eastAsia="Trebuchet MS" w:hAnsi="Trebuchet MS" w:cs="Trebuchet MS"/>
+        </w:rPr>
+        <w:t xml:space="preserve"> </w:t>
+      </w:r>
+      <w:r>
+        <w:rPr>
+          <w:rFonts w:ascii="Trebuchet MS" w:eastAsia="Trebuchet MS" w:hAnsi="Trebuchet MS" w:cs="Trebuchet MS"/>
+        </w:rPr>
+        <w:t xml:space="preserve">In this order of ideas, first class passengers will be the first to leave the </w:t>
+      </w:r>
+      <w:proofErr w:type="gramStart"/>
+      <w:r>
+        <w:rPr>
+          <w:rFonts w:ascii="Trebuchet MS" w:eastAsia="Trebuchet MS" w:hAnsi="Trebuchet MS" w:cs="Trebuchet MS"/>
+        </w:rPr>
+        <w:t>aircraft, since</w:t>
+      </w:r>
+      <w:proofErr w:type="gramEnd"/>
+      <w:r>
+        <w:rPr>
+          <w:rFonts w:ascii="Trebuchet MS" w:eastAsia="Trebuchet MS" w:hAnsi="Trebuchet MS" w:cs="Trebuchet MS"/>
+        </w:rPr>
+        <w:t xml:space="preserve"> their section is located at the front of the plane.</w:t>
       </w:r>
     </w:p>
     <w:p>
@@ -5458,7 +5529,7 @@
                     <pic:cNvPicPr preferRelativeResize="0"/>
                   </pic:nvPicPr>
                   <pic:blipFill>
-                    <a:blip r:embed="rId17"/>
+                    <a:blip r:embed="rId16"/>
                     <a:srcRect/>
                     <a:stretch>
                       <a:fillRect/>
@@ -9197,10 +9268,10 @@
       </w:r>
     </w:p>
     <w:sectPr>
-      <w:headerReference w:type="default" r:id="rId18"/>
-      <w:footerReference w:type="default" r:id="rId19"/>
-      <w:headerReference w:type="first" r:id="rId20"/>
-      <w:footerReference w:type="first" r:id="rId21"/>
+      <w:headerReference w:type="default" r:id="rId17"/>
+      <w:footerReference w:type="default" r:id="rId18"/>
+      <w:headerReference w:type="first" r:id="rId19"/>
+      <w:footerReference w:type="first" r:id="rId20"/>
       <w:pgSz w:w="12240" w:h="15840"/>
       <w:pgMar w:top="1440" w:right="1440" w:bottom="1440" w:left="1440" w:header="720" w:footer="720" w:gutter="0"/>
       <w:pgNumType w:start="1"/>

</xml_diff>